<commit_message>
Colorcito en la tabla Word
</commit_message>
<xml_diff>
--- a/GestionPruebas/GestionPruebas/ReportesTMP/tmp.docx
+++ b/GestionPruebas/GestionPruebas/ReportesTMP/tmp.docx
@@ -92,12 +92,17 @@
           <w:insideV w:val="single" w:sz="4" w:space="0" w:color="000000"/>
         </w:tblBorders>
         <w:tblLayout w:type="fixed"/>
+        <w:tblCellMar>
+          <w:left w:w="70" w:type="dxa"/>
+          <w:right w:w="70" w:type="dxa"/>
+        </w:tblCellMar>
         <w:tblLook w:val="0000" w:firstRow="0" w:lastRow="0" w:firstColumn="0" w:lastColumn="0" w:noHBand="0" w:noVBand="0"/>
       </w:tblPr>
       <w:tblGrid>
-        <w:gridCol w:w="2946"/>
-        <w:gridCol w:w="2946"/>
-        <w:gridCol w:w="2946"/>
+        <w:gridCol w:w="2126"/>
+        <w:gridCol w:w="2126"/>
+        <w:gridCol w:w="2126"/>
+        <w:gridCol w:w="2126"/>
       </w:tblGrid>
       <w:tr>
         <w:tblPrEx>
@@ -108,8 +113,8 @@
         </w:tblPrEx>
         <w:tc>
           <w:tcPr>
-            <w:tcW w:w="2946" w:type="dxa"/>
-            <w:shd w:val="clear" w:color="auto" w:fill="auto"/>
+            <w:tcW w:w="2126" w:type="dxa"/>
+            <w:shd w:val="clear" w:color="auto" w:fill="FF9900"/>
           </w:tcPr>
           <w:p>
             <w:pPr>
@@ -120,12 +125,18 @@
             </w:pPr>
             <w:bookmarkStart w:id="0" w:name="_GoBack"/>
             <w:bookmarkEnd w:id="0"/>
+            <w:r>
+              <w:rPr>
+                <w:sz w:val="24"/>
+              </w:rPr>
+              <w:t>Porcentaje</w:t>
+            </w:r>
           </w:p>
         </w:tc>
         <w:tc>
           <w:tcPr>
-            <w:tcW w:w="2946" w:type="dxa"/>
-            <w:shd w:val="clear" w:color="auto" w:fill="auto"/>
+            <w:tcW w:w="2126" w:type="dxa"/>
+            <w:shd w:val="clear" w:color="auto" w:fill="FF9900"/>
           </w:tcPr>
           <w:p>
             <w:pPr>
@@ -134,12 +145,38 @@
                 <w:sz w:val="24"/>
               </w:rPr>
             </w:pPr>
+            <w:r>
+              <w:rPr>
+                <w:sz w:val="24"/>
+              </w:rPr>
+              <w:t>Casos</w:t>
+            </w:r>
           </w:p>
         </w:tc>
         <w:tc>
           <w:tcPr>
-            <w:tcW w:w="2946" w:type="dxa"/>
-            <w:shd w:val="clear" w:color="auto" w:fill="auto"/>
+            <w:tcW w:w="2126" w:type="dxa"/>
+            <w:shd w:val="clear" w:color="auto" w:fill="FF9900"/>
+          </w:tcPr>
+          <w:p>
+            <w:pPr>
+              <w:jc w:val="center"/>
+              <w:rPr>
+                <w:sz w:val="24"/>
+              </w:rPr>
+            </w:pPr>
+            <w:r>
+              <w:rPr>
+                <w:sz w:val="24"/>
+              </w:rPr>
+              <w:t>Cantidad</w:t>
+            </w:r>
+          </w:p>
+        </w:tc>
+        <w:tc>
+          <w:tcPr>
+            <w:tcW w:w="2126" w:type="dxa"/>
+            <w:shd w:val="clear" w:color="auto" w:fill="FF9900"/>
           </w:tcPr>
           <w:p>
             <w:pPr>
@@ -160,7 +197,7 @@
         </w:tblPrEx>
         <w:tc>
           <w:tcPr>
-            <w:tcW w:w="2946" w:type="dxa"/>
+            <w:tcW w:w="2126" w:type="dxa"/>
             <w:shd w:val="clear" w:color="auto" w:fill="auto"/>
           </w:tcPr>
           <w:p>
@@ -174,7 +211,7 @@
         </w:tc>
         <w:tc>
           <w:tcPr>
-            <w:tcW w:w="2946" w:type="dxa"/>
+            <w:tcW w:w="2126" w:type="dxa"/>
             <w:shd w:val="clear" w:color="auto" w:fill="auto"/>
           </w:tcPr>
           <w:p>
@@ -188,7 +225,21 @@
         </w:tc>
         <w:tc>
           <w:tcPr>
-            <w:tcW w:w="2946" w:type="dxa"/>
+            <w:tcW w:w="2126" w:type="dxa"/>
+            <w:shd w:val="clear" w:color="auto" w:fill="auto"/>
+          </w:tcPr>
+          <w:p>
+            <w:pPr>
+              <w:jc w:val="center"/>
+              <w:rPr>
+                <w:sz w:val="24"/>
+              </w:rPr>
+            </w:pPr>
+          </w:p>
+        </w:tc>
+        <w:tc>
+          <w:tcPr>
+            <w:tcW w:w="2126" w:type="dxa"/>
             <w:shd w:val="clear" w:color="auto" w:fill="auto"/>
           </w:tcPr>
           <w:p>
@@ -211,7 +262,7 @@
       </w:pPr>
     </w:p>
     <w:sectPr>
-      <w:pgSz w:w="12240" w:h="15840"/>
+      <w:pgSz w:w="11906" w:h="16838"/>
       <w:pgMar w:top="1417" w:right="1701" w:bottom="1417" w:left="1701" w:header="708" w:footer="708" w:gutter="0"/>
       <w:cols w:space="708"/>
       <w:docGrid w:linePitch="360"/>
@@ -228,7 +279,7 @@
         <w:rFonts w:asciiTheme="minorHAnsi" w:eastAsiaTheme="minorHAnsi" w:hAnsiTheme="minorHAnsi" w:cstheme="minorBidi"/>
         <w:sz w:val="22"/>
         <w:szCs w:val="22"/>
-        <w:lang w:val="en-US" w:eastAsia="en-US" w:bidi="ar-SA"/>
+        <w:lang w:val="es-ES" w:eastAsia="en-US" w:bidi="ar-SA"/>
       </w:rPr>
     </w:rPrDefault>
     <w:pPrDefault>

</xml_diff>